<commit_message>
Updated CV with Ford work experience
</commit_message>
<xml_diff>
--- a/files/CV_Diogo Dutra_Machine_Learning_Lead_Data_Scientist.docx
+++ b/files/CV_Diogo Dutra_Machine_Learning_Lead_Data_Scientist.docx
@@ -1045,7 +1045,12 @@
         <w:ind w:left="-5" w:firstLine="0"/>
       </w:pPr>
       <w:r>
-        <w:t>________________________</w:t>
+        <w:t>______________________</w:t>
+      </w:r>
+      <w:bookmarkStart w:id="0" w:name="_GoBack"/>
+      <w:bookmarkEnd w:id="0"/>
+      <w:r>
+        <w:t>__</w:t>
       </w:r>
       <w:r>
         <w:t xml:space="preserve"> </w:t>
@@ -1066,14 +1071,6 @@
         <w:ind w:left="540" w:firstLine="0"/>
         <w:jc w:val="left"/>
       </w:pPr>
-      <w:r>
-        <w:rPr>
-          <w:rFonts w:ascii="Arial" w:eastAsia="Arial" w:hAnsi="Arial" w:cs="Arial"/>
-          <w:sz w:val="24"/>
-          <w:szCs w:val="24"/>
-        </w:rPr>
-        <w:t xml:space="preserve"> </w:t>
-      </w:r>
     </w:p>
     <w:p>
       <w:pPr>
@@ -1093,7 +1090,7 @@
           <w:sz w:val="24"/>
           <w:szCs w:val="24"/>
         </w:rPr>
-        <w:t>LEAD DATA SCIENTIST</w:t>
+        <w:t xml:space="preserve">MACHINE LEARNING </w:t>
       </w:r>
       <w:r>
         <w:rPr>
@@ -1101,7 +1098,7 @@
           <w:sz w:val="24"/>
           <w:szCs w:val="24"/>
         </w:rPr>
-        <w:t>, MACHINE LEARNING</w:t>
+        <w:t>DEVELOPER</w:t>
       </w:r>
       <w:r>
         <w:rPr>
@@ -1109,7 +1106,7 @@
           <w:sz w:val="24"/>
           <w:szCs w:val="24"/>
         </w:rPr>
-        <w:t xml:space="preserve">  </w:t>
+        <w:t xml:space="preserve"> </w:t>
       </w:r>
       <w:r>
         <w:rPr>
@@ -1126,7 +1123,222 @@
         </w:rPr>
         <w:t xml:space="preserve">at </w:t>
       </w:r>
-      <w:hyperlink r:id="rId21">
+      <w:hyperlink r:id="rId21" w:history="1">
+        <w:r>
+          <w:rPr>
+            <w:rStyle w:val="Hyperlink"/>
+            <w:color w:val="auto"/>
+            <w:sz w:val="22"/>
+            <w:szCs w:val="22"/>
+          </w:rPr>
+          <w:t>Ford</w:t>
+        </w:r>
+      </w:hyperlink>
+      <w:r>
+        <w:rPr>
+          <w:sz w:val="24"/>
+          <w:szCs w:val="24"/>
+        </w:rPr>
+        <w:tab/>
+      </w:r>
+      <w:r>
+        <w:rPr>
+          <w:i/>
+          <w:sz w:val="18"/>
+          <w:szCs w:val="18"/>
+        </w:rPr>
+        <w:t>May</w:t>
+      </w:r>
+      <w:r>
+        <w:rPr>
+          <w:i/>
+          <w:sz w:val="18"/>
+          <w:szCs w:val="18"/>
+        </w:rPr>
+        <w:t xml:space="preserve"> 20</w:t>
+      </w:r>
+      <w:r>
+        <w:rPr>
+          <w:i/>
+          <w:sz w:val="18"/>
+          <w:szCs w:val="18"/>
+        </w:rPr>
+        <w:t>2</w:t>
+      </w:r>
+      <w:r>
+        <w:rPr>
+          <w:i/>
+          <w:sz w:val="18"/>
+          <w:szCs w:val="18"/>
+        </w:rPr>
+        <w:t xml:space="preserve">1 – </w:t>
+      </w:r>
+      <w:r>
+        <w:rPr>
+          <w:i/>
+          <w:sz w:val="18"/>
+          <w:szCs w:val="18"/>
+        </w:rPr>
+        <w:t>present</w:t>
+      </w:r>
+      <w:r>
+        <w:rPr>
+          <w:i/>
+          <w:sz w:val="18"/>
+          <w:szCs w:val="18"/>
+        </w:rPr>
+        <w:tab/>
+        <w:t>Canada</w:t>
+      </w:r>
+      <w:r>
+        <w:rPr>
+          <w:sz w:val="24"/>
+          <w:szCs w:val="24"/>
+        </w:rPr>
+        <w:t xml:space="preserve"> </w:t>
+      </w:r>
+    </w:p>
+    <w:p>
+      <w:pPr>
+        <w:pStyle w:val="ListParagraph"/>
+        <w:numPr>
+          <w:ilvl w:val="0"/>
+          <w:numId w:val="2"/>
+        </w:numPr>
+        <w:ind w:right="9"/>
+      </w:pPr>
+      <w:r>
+        <w:t>Research and Development of future Artificial Intelligence applications for the next generation of autonomous vehicles infotainment system at Ford's R&amp;D laboratory.</w:t>
+      </w:r>
+    </w:p>
+    <w:p>
+      <w:pPr>
+        <w:pStyle w:val="ListParagraph"/>
+        <w:numPr>
+          <w:ilvl w:val="0"/>
+          <w:numId w:val="3"/>
+        </w:numPr>
+        <w:spacing w:after="0" w:line="259" w:lineRule="auto"/>
+        <w:jc w:val="left"/>
+      </w:pPr>
+      <w:r>
+        <w:t>The new applications are conceived in a series of proof-of-concepts for the self-driving car including different areas such as Deep Learning, Computer Vision, user recommendation, embedded systems and connectivity with other devices.</w:t>
+      </w:r>
+    </w:p>
+    <w:p>
+      <w:pPr>
+        <w:pStyle w:val="ListParagraph"/>
+        <w:numPr>
+          <w:ilvl w:val="0"/>
+          <w:numId w:val="3"/>
+        </w:numPr>
+        <w:spacing w:after="0" w:line="259" w:lineRule="auto"/>
+        <w:jc w:val="left"/>
+      </w:pPr>
+      <w:r>
+        <w:t xml:space="preserve">Using </w:t>
+      </w:r>
+      <w:r>
+        <w:t xml:space="preserve">Linux, Office365, Eclipse, Blackberry QNX, </w:t>
+      </w:r>
+      <w:proofErr w:type="spellStart"/>
+      <w:r>
+        <w:t>CMake</w:t>
+      </w:r>
+      <w:proofErr w:type="spellEnd"/>
+      <w:r>
+        <w:t xml:space="preserve">, C++, Android Auto, AUTOSAR, Python, </w:t>
+      </w:r>
+      <w:proofErr w:type="spellStart"/>
+      <w:r>
+        <w:t>OpenCV</w:t>
+      </w:r>
+      <w:proofErr w:type="spellEnd"/>
+      <w:r>
+        <w:t xml:space="preserve">, </w:t>
+      </w:r>
+      <w:proofErr w:type="spellStart"/>
+      <w:r>
+        <w:t>TensorFlow</w:t>
+      </w:r>
+      <w:proofErr w:type="spellEnd"/>
+      <w:r>
+        <w:t xml:space="preserve">, Git, </w:t>
+      </w:r>
+      <w:r>
+        <w:t>GCP</w:t>
+      </w:r>
+      <w:r>
+        <w:t xml:space="preserve">. </w:t>
+      </w:r>
+    </w:p>
+    <w:p>
+      <w:pPr>
+        <w:spacing w:after="18" w:line="259" w:lineRule="auto"/>
+        <w:ind w:left="540" w:firstLine="0"/>
+        <w:jc w:val="left"/>
+      </w:pPr>
+      <w:r>
+        <w:rPr>
+          <w:rFonts w:ascii="Arial" w:eastAsia="Arial" w:hAnsi="Arial" w:cs="Arial"/>
+          <w:sz w:val="24"/>
+          <w:szCs w:val="24"/>
+        </w:rPr>
+        <w:t xml:space="preserve"> </w:t>
+      </w:r>
+    </w:p>
+    <w:p>
+      <w:pPr>
+        <w:tabs>
+          <w:tab w:val="center" w:pos="2604"/>
+          <w:tab w:val="center" w:pos="6750"/>
+          <w:tab w:val="center" w:pos="8640"/>
+          <w:tab w:val="right" w:pos="10494"/>
+        </w:tabs>
+        <w:spacing w:after="0" w:line="259" w:lineRule="auto"/>
+        <w:ind w:left="540" w:firstLine="0"/>
+        <w:jc w:val="left"/>
+      </w:pPr>
+      <w:r>
+        <w:rPr>
+          <w:rFonts w:ascii="Arial" w:eastAsia="Arial" w:hAnsi="Arial" w:cs="Arial"/>
+          <w:sz w:val="24"/>
+          <w:szCs w:val="24"/>
+        </w:rPr>
+        <w:t>LEAD DATA SCIENTIST</w:t>
+      </w:r>
+      <w:r>
+        <w:rPr>
+          <w:rFonts w:ascii="Arial" w:eastAsia="Arial" w:hAnsi="Arial" w:cs="Arial"/>
+          <w:sz w:val="24"/>
+          <w:szCs w:val="24"/>
+        </w:rPr>
+        <w:t>, MACHINE LEARNING</w:t>
+      </w:r>
+      <w:r>
+        <w:rPr>
+          <w:rFonts w:ascii="Arial" w:eastAsia="Arial" w:hAnsi="Arial" w:cs="Arial"/>
+          <w:sz w:val="24"/>
+          <w:szCs w:val="24"/>
+        </w:rPr>
+        <w:t xml:space="preserve">  </w:t>
+      </w:r>
+      <w:r>
+        <w:rPr>
+          <w:rFonts w:ascii="Arial" w:eastAsia="Arial" w:hAnsi="Arial" w:cs="Arial"/>
+          <w:sz w:val="24"/>
+          <w:szCs w:val="24"/>
+        </w:rPr>
+        <w:tab/>
+      </w:r>
+      <w:r>
+        <w:rPr>
+          <w:sz w:val="22"/>
+          <w:szCs w:val="22"/>
+        </w:rPr>
+        <w:t xml:space="preserve">at </w:t>
+      </w:r>
+      <w:hyperlink r:id="rId22">
         <w:proofErr w:type="spellStart"/>
         <w:r>
           <w:rPr>
@@ -1138,7 +1350,7 @@
         </w:r>
         <w:proofErr w:type="spellEnd"/>
       </w:hyperlink>
-      <w:hyperlink r:id="rId22">
+      <w:hyperlink r:id="rId23">
         <w:r>
           <w:rPr>
             <w:sz w:val="24"/>
@@ -1182,12 +1394,6 @@
     <w:p>
       <w:pPr>
         <w:pStyle w:val="ListParagraph"/>
-        <w:ind w:left="1260" w:right="9" w:firstLine="0"/>
-      </w:pPr>
-    </w:p>
-    <w:p>
-      <w:pPr>
-        <w:pStyle w:val="ListParagraph"/>
         <w:numPr>
           <w:ilvl w:val="0"/>
           <w:numId w:val="2"/>
@@ -1303,22 +1509,6 @@
       <w:r>
         <w:t xml:space="preserve"> </w:t>
       </w:r>
-    </w:p>
-    <w:p>
-      <w:pPr>
-        <w:ind w:left="0" w:right="9" w:firstLine="0"/>
-        <w:rPr>
-          <w:rFonts w:asciiTheme="minorHAnsi" w:hAnsiTheme="minorHAnsi" w:cstheme="minorHAnsi"/>
-        </w:rPr>
-      </w:pPr>
-    </w:p>
-    <w:p>
-      <w:pPr>
-        <w:ind w:left="0" w:right="9" w:firstLine="0"/>
-        <w:rPr>
-          <w:rFonts w:asciiTheme="minorHAnsi" w:hAnsiTheme="minorHAnsi" w:cstheme="minorHAnsi"/>
-        </w:rPr>
-      </w:pPr>
     </w:p>
     <w:p>
       <w:pPr>
@@ -1331,6 +1521,18 @@
         </w:tabs>
         <w:ind w:left="540" w:firstLine="0"/>
       </w:pPr>
+    </w:p>
+    <w:p>
+      <w:pPr>
+        <w:pStyle w:val="Heading2"/>
+        <w:tabs>
+          <w:tab w:val="center" w:pos="3245"/>
+          <w:tab w:val="center" w:pos="5580"/>
+          <w:tab w:val="center" w:pos="8640"/>
+          <w:tab w:val="right" w:pos="10494"/>
+        </w:tabs>
+        <w:ind w:left="540" w:firstLine="0"/>
+      </w:pPr>
       <w:r>
         <w:t>DATA SCIENTIST</w:t>
       </w:r>
@@ -1376,7 +1578,7 @@
         </w:rPr>
         <w:t>Freelancer</w:t>
       </w:r>
-      <w:hyperlink r:id="rId23">
+      <w:hyperlink r:id="rId24">
         <w:r>
           <w:rPr>
             <w:szCs w:val="24"/>
@@ -1436,13 +1638,6 @@
     <w:p>
       <w:pPr>
         <w:pStyle w:val="ListParagraph"/>
-        <w:spacing w:after="0" w:line="259" w:lineRule="auto"/>
-        <w:ind w:left="1260" w:firstLine="0"/>
-      </w:pPr>
-    </w:p>
-    <w:p>
-      <w:pPr>
-        <w:pStyle w:val="ListParagraph"/>
         <w:numPr>
           <w:ilvl w:val="0"/>
           <w:numId w:val="3"/>
@@ -1508,18 +1703,6 @@
       <w:r>
         <w:t>, previous purchases).</w:t>
       </w:r>
-    </w:p>
-    <w:p>
-      <w:pPr>
-        <w:spacing w:after="9" w:line="259" w:lineRule="auto"/>
-        <w:ind w:left="540" w:firstLine="0"/>
-        <w:jc w:val="left"/>
-        <w:rPr>
-          <w:rFonts w:ascii="Arial" w:eastAsia="Arial" w:hAnsi="Arial" w:cs="Arial"/>
-          <w:sz w:val="24"/>
-          <w:szCs w:val="24"/>
-        </w:rPr>
-      </w:pPr>
     </w:p>
     <w:p>
       <w:pPr>
@@ -1558,7 +1741,7 @@
         </w:rPr>
         <w:t xml:space="preserve">at </w:t>
       </w:r>
-      <w:hyperlink r:id="rId24">
+      <w:hyperlink r:id="rId25">
         <w:proofErr w:type="spellStart"/>
         <w:r>
           <w:rPr>
@@ -1580,7 +1763,7 @@
         </w:rPr>
         <w:t>,</w:t>
       </w:r>
-      <w:hyperlink r:id="rId25">
+      <w:hyperlink r:id="rId26">
         <w:r>
           <w:rPr>
             <w:rFonts w:ascii="Calibri" w:eastAsia="Calibri" w:hAnsi="Calibri" w:cs="Calibri"/>
@@ -1594,7 +1777,7 @@
         </w:rPr>
         <w:t xml:space="preserve"> </w:t>
       </w:r>
-      <w:hyperlink r:id="rId26">
+      <w:hyperlink r:id="rId27">
         <w:r>
           <w:rPr>
             <w:rFonts w:ascii="Calibri" w:eastAsia="Calibri" w:hAnsi="Calibri" w:cs="Calibri"/>
@@ -1681,8 +1864,79 @@
     <w:p>
       <w:pPr>
         <w:pStyle w:val="ListParagraph"/>
-        <w:ind w:left="1260" w:right="9" w:firstLine="0"/>
-      </w:pPr>
+        <w:numPr>
+          <w:ilvl w:val="0"/>
+          <w:numId w:val="4"/>
+        </w:numPr>
+        <w:ind w:right="9"/>
+      </w:pPr>
+      <w:r>
+        <w:t>E</w:t>
+      </w:r>
+      <w:r>
+        <w:t xml:space="preserve">mbedded C++ code </w:t>
+      </w:r>
+      <w:r>
+        <w:t xml:space="preserve">on automotive cluster, with </w:t>
+      </w:r>
+      <w:r>
+        <w:t>Visual Studio</w:t>
+      </w:r>
+      <w:r>
+        <w:t xml:space="preserve">, </w:t>
+      </w:r>
+      <w:proofErr w:type="spellStart"/>
+      <w:r>
+        <w:t>BitBucket</w:t>
+      </w:r>
+      <w:proofErr w:type="spellEnd"/>
+      <w:r>
+        <w:t xml:space="preserve">, </w:t>
+      </w:r>
+      <w:r>
+        <w:t>Confluence</w:t>
+      </w:r>
+      <w:r>
+        <w:t xml:space="preserve">, </w:t>
+      </w:r>
+      <w:r>
+        <w:t>Scrum</w:t>
+      </w:r>
+      <w:r>
+        <w:t>,</w:t>
+      </w:r>
+      <w:r>
+        <w:t xml:space="preserve"> JIRA</w:t>
+      </w:r>
+      <w:r>
+        <w:t xml:space="preserve">, </w:t>
+      </w:r>
+      <w:r>
+        <w:t>Google Unit Test</w:t>
+      </w:r>
+      <w:r>
+        <w:t xml:space="preserve">, </w:t>
+      </w:r>
+      <w:r>
+        <w:t>Python</w:t>
+      </w:r>
+      <w:r>
+        <w:t>,</w:t>
+      </w:r>
+      <w:r>
+        <w:t xml:space="preserve"> </w:t>
+      </w:r>
+      <w:proofErr w:type="gramStart"/>
+      <w:r>
+        <w:t>Robot</w:t>
+      </w:r>
+      <w:proofErr w:type="gramEnd"/>
+      <w:r>
+        <w:t xml:space="preserve"> Framework</w:t>
+      </w:r>
+      <w:r>
+        <w:t>.</w:t>
+      </w:r>
     </w:p>
     <w:p>
       <w:pPr>
@@ -1694,94 +1948,17 @@
         <w:ind w:right="9"/>
       </w:pPr>
       <w:r>
-        <w:t>E</w:t>
-      </w:r>
-      <w:r>
-        <w:t xml:space="preserve">mbedded C++ code </w:t>
-      </w:r>
-      <w:r>
-        <w:t xml:space="preserve">on automotive cluster, with </w:t>
-      </w:r>
-      <w:r>
-        <w:t>Visual Studio</w:t>
-      </w:r>
-      <w:r>
-        <w:t xml:space="preserve">, </w:t>
+        <w:t>I</w:t>
+      </w:r>
+      <w:r>
+        <w:t xml:space="preserve">mplemented a series of </w:t>
       </w:r>
       <w:proofErr w:type="spellStart"/>
       <w:r>
-        <w:t>BitBucket</w:t>
+        <w:t>PoCs</w:t>
       </w:r>
       <w:proofErr w:type="spellEnd"/>
       <w:r>
-        <w:t xml:space="preserve">, </w:t>
-      </w:r>
-      <w:r>
-        <w:t>Confluence</w:t>
-      </w:r>
-      <w:r>
-        <w:t xml:space="preserve">, </w:t>
-      </w:r>
-      <w:r>
-        <w:t>Scrum</w:t>
-      </w:r>
-      <w:r>
-        <w:t>,</w:t>
-      </w:r>
-      <w:r>
-        <w:t xml:space="preserve"> JIRA</w:t>
-      </w:r>
-      <w:r>
-        <w:t xml:space="preserve">, </w:t>
-      </w:r>
-      <w:r>
-        <w:t>Google Unit Test</w:t>
-      </w:r>
-      <w:r>
-        <w:t xml:space="preserve">, </w:t>
-      </w:r>
-      <w:r>
-        <w:t>Python</w:t>
-      </w:r>
-      <w:r>
-        <w:t>,</w:t>
-      </w:r>
-      <w:r>
-        <w:t xml:space="preserve"> </w:t>
-      </w:r>
-      <w:proofErr w:type="gramStart"/>
-      <w:r>
-        <w:t>Robot</w:t>
-      </w:r>
-      <w:proofErr w:type="gramEnd"/>
-      <w:r>
-        <w:t xml:space="preserve"> Framework</w:t>
-      </w:r>
-      <w:r>
-        <w:t>.</w:t>
-      </w:r>
-    </w:p>
-    <w:p>
-      <w:pPr>
-        <w:pStyle w:val="ListParagraph"/>
-        <w:numPr>
-          <w:ilvl w:val="0"/>
-          <w:numId w:val="4"/>
-        </w:numPr>
-        <w:ind w:right="9"/>
-      </w:pPr>
-      <w:r>
-        <w:t>I</w:t>
-      </w:r>
-      <w:r>
-        <w:t xml:space="preserve">mplemented a series of </w:t>
-      </w:r>
-      <w:proofErr w:type="spellStart"/>
-      <w:r>
-        <w:t>PoCs</w:t>
-      </w:r>
-      <w:proofErr w:type="spellEnd"/>
-      <w:r>
         <w:t xml:space="preserve"> for Industry 4.0 including 3D </w:t>
       </w:r>
       <w:r>
@@ -1812,13 +1989,7 @@
         <w:t>. Managed 3 distinct teams adding up 30 members.</w:t>
       </w:r>
       <w:r>
-        <w:t xml:space="preserve"> Used </w:t>
-      </w:r>
-      <w:r>
-        <w:t xml:space="preserve">Office 365, </w:t>
-      </w:r>
-      <w:r>
-        <w:t xml:space="preserve">Python, </w:t>
+        <w:t xml:space="preserve"> Used Office 365, Python, </w:t>
       </w:r>
       <w:r>
         <w:t>Azure</w:t>
@@ -1895,7 +2066,7 @@
         </w:rPr>
         <w:t xml:space="preserve">at </w:t>
       </w:r>
-      <w:hyperlink r:id="rId27">
+      <w:hyperlink r:id="rId28">
         <w:proofErr w:type="spellStart"/>
         <w:r>
           <w:rPr>
@@ -1907,7 +2078,7 @@
         </w:r>
         <w:proofErr w:type="spellEnd"/>
       </w:hyperlink>
-      <w:hyperlink r:id="rId28">
+      <w:hyperlink r:id="rId29">
         <w:r>
           <w:rPr>
             <w:sz w:val="24"/>
@@ -1954,11 +2125,6 @@
       <w:pPr>
         <w:ind w:left="540" w:right="9" w:firstLine="0"/>
       </w:pPr>
-    </w:p>
-    <w:p>
-      <w:pPr>
-        <w:ind w:left="540" w:right="9" w:firstLine="0"/>
-      </w:pPr>
       <w:r>
         <w:t xml:space="preserve">Co-founded </w:t>
       </w:r>
@@ -1986,13 +2152,7 @@
         <w:t xml:space="preserve">for maintenance </w:t>
       </w:r>
       <w:r>
-        <w:t xml:space="preserve">to </w:t>
-      </w:r>
-      <w:r>
-        <w:t>Natura and Renault</w:t>
-      </w:r>
-      <w:r>
-        <w:t xml:space="preserve"> </w:t>
+        <w:t xml:space="preserve">to Natura and Renault </w:t>
       </w:r>
       <w:r>
         <w:t>with C#, Unity 3D</w:t>
@@ -2014,7 +2174,7 @@
         </w:rPr>
         <w:t xml:space="preserve">. </w:t>
       </w:r>
-      <w:hyperlink r:id="rId29" w:history="1">
+      <w:hyperlink r:id="rId30" w:history="1">
         <w:proofErr w:type="spellStart"/>
         <w:r>
           <w:rPr>
@@ -2163,7 +2323,7 @@
         </w:rPr>
         <w:t xml:space="preserve">at </w:t>
       </w:r>
-      <w:hyperlink r:id="rId30">
+      <w:hyperlink r:id="rId31">
         <w:r>
           <w:rPr>
             <w:sz w:val="22"/>
@@ -2173,7 +2333,7 @@
           <w:t>ICN</w:t>
         </w:r>
       </w:hyperlink>
-      <w:hyperlink r:id="rId31">
+      <w:hyperlink r:id="rId32">
         <w:r>
           <w:rPr>
             <w:sz w:val="22"/>
@@ -2182,7 +2342,7 @@
           <w:t>,</w:t>
         </w:r>
       </w:hyperlink>
-      <w:hyperlink r:id="rId32">
+      <w:hyperlink r:id="rId33">
         <w:r>
           <w:rPr>
             <w:sz w:val="22"/>
@@ -2191,7 +2351,7 @@
           <w:t xml:space="preserve"> </w:t>
         </w:r>
       </w:hyperlink>
-      <w:hyperlink r:id="rId33">
+      <w:hyperlink r:id="rId34">
         <w:r>
           <w:rPr>
             <w:sz w:val="22"/>
@@ -2209,7 +2369,7 @@
         </w:rPr>
         <w:t xml:space="preserve">, </w:t>
       </w:r>
-      <w:hyperlink r:id="rId34">
+      <w:hyperlink r:id="rId35">
         <w:r>
           <w:rPr>
             <w:sz w:val="24"/>
@@ -2218,7 +2378,7 @@
           <w:t xml:space="preserve"> </w:t>
         </w:r>
       </w:hyperlink>
-      <w:hyperlink r:id="rId35">
+      <w:hyperlink r:id="rId36">
         <w:r>
           <w:rPr>
             <w:sz w:val="22"/>
@@ -2228,7 +2388,7 @@
           <w:t>Denel</w:t>
         </w:r>
       </w:hyperlink>
-      <w:hyperlink r:id="rId36">
+      <w:hyperlink r:id="rId37">
         <w:r>
           <w:rPr>
             <w:sz w:val="22"/>
@@ -2237,7 +2397,7 @@
           <w:t xml:space="preserve">, </w:t>
         </w:r>
       </w:hyperlink>
-      <w:hyperlink r:id="rId37">
+      <w:hyperlink r:id="rId38">
         <w:proofErr w:type="gramStart"/>
         <w:r>
           <w:rPr>
@@ -2317,83 +2477,84 @@
       <w:pPr>
         <w:ind w:left="540" w:right="9" w:firstLine="0"/>
       </w:pPr>
+      <w:r>
+        <w:t xml:space="preserve">Various Aerospace and </w:t>
+      </w:r>
+      <w:r>
+        <w:t>Defence</w:t>
+      </w:r>
+      <w:r>
+        <w:t xml:space="preserve"> projects </w:t>
+      </w:r>
+      <w:r>
+        <w:t xml:space="preserve">(submarine, missile, jet fighter) </w:t>
+      </w:r>
+      <w:r>
+        <w:t xml:space="preserve">as </w:t>
+      </w:r>
+      <w:r>
+        <w:t>project manager, s</w:t>
+      </w:r>
+      <w:r>
+        <w:t>ystem</w:t>
+      </w:r>
+      <w:r>
+        <w:t xml:space="preserve"> and a</w:t>
+      </w:r>
+      <w:r>
+        <w:t xml:space="preserve">erospace engineer. Used </w:t>
+      </w:r>
+      <w:proofErr w:type="spellStart"/>
+      <w:r>
+        <w:t>Matlab</w:t>
+      </w:r>
+      <w:proofErr w:type="spellEnd"/>
+      <w:r>
+        <w:t>, Digital Signal Processing</w:t>
+      </w:r>
+      <w:r>
+        <w:t>,</w:t>
+      </w:r>
+      <w:r>
+        <w:t xml:space="preserve"> </w:t>
+      </w:r>
+      <w:proofErr w:type="gramStart"/>
+      <w:r>
+        <w:t>embedded</w:t>
+      </w:r>
+      <w:proofErr w:type="gramEnd"/>
+      <w:r>
+        <w:t xml:space="preserve"> algorithm in ARM processor using C language</w:t>
+      </w:r>
+      <w:r>
+        <w:t xml:space="preserve"> and</w:t>
+      </w:r>
+      <w:r>
+        <w:t xml:space="preserve"> m</w:t>
+      </w:r>
+      <w:r>
+        <w:t xml:space="preserve">anaged requirements </w:t>
+      </w:r>
+      <w:r>
+        <w:t>with</w:t>
+      </w:r>
+      <w:r>
+        <w:t xml:space="preserve"> DOORS.</w:t>
+      </w:r>
+      <w:r>
+        <w:t xml:space="preserve"> For more details, visit my LinkedIn profile.</w:t>
+      </w:r>
     </w:p>
     <w:p>
       <w:pPr>
-        <w:ind w:left="540" w:right="9" w:firstLine="0"/>
-      </w:pPr>
-      <w:r>
-        <w:t xml:space="preserve">Various Aerospace and </w:t>
-      </w:r>
-      <w:r>
-        <w:t>Defence</w:t>
-      </w:r>
-      <w:bookmarkStart w:id="0" w:name="_GoBack"/>
-      <w:bookmarkEnd w:id="0"/>
-      <w:r>
-        <w:t xml:space="preserve"> projects </w:t>
-      </w:r>
-      <w:r>
-        <w:t xml:space="preserve">(submarine, missile, jet fighter) </w:t>
-      </w:r>
-      <w:r>
-        <w:t xml:space="preserve">as </w:t>
-      </w:r>
-      <w:r>
-        <w:t>project manager</w:t>
-      </w:r>
-      <w:r>
-        <w:t>, s</w:t>
-      </w:r>
-      <w:r>
-        <w:t>ystem</w:t>
-      </w:r>
-      <w:r>
-        <w:t xml:space="preserve"> and a</w:t>
-      </w:r>
-      <w:r>
-        <w:t xml:space="preserve">erospace engineer. Used </w:t>
-      </w:r>
-      <w:proofErr w:type="spellStart"/>
-      <w:r>
-        <w:t>Matlab</w:t>
-      </w:r>
-      <w:proofErr w:type="spellEnd"/>
-      <w:r>
-        <w:t>, Digital Signal Processing</w:t>
-      </w:r>
-      <w:r>
-        <w:t>,</w:t>
-      </w:r>
-      <w:r>
-        <w:t xml:space="preserve"> </w:t>
-      </w:r>
-      <w:proofErr w:type="gramStart"/>
-      <w:r>
-        <w:t>embedded</w:t>
-      </w:r>
-      <w:proofErr w:type="gramEnd"/>
-      <w:r>
-        <w:t xml:space="preserve"> algorithm in ARM processor using C language</w:t>
-      </w:r>
-      <w:r>
-        <w:t xml:space="preserve"> and</w:t>
-      </w:r>
-      <w:r>
-        <w:t xml:space="preserve"> m</w:t>
-      </w:r>
-      <w:r>
-        <w:t xml:space="preserve">anaged requirements </w:t>
-      </w:r>
-      <w:r>
-        <w:t>with</w:t>
-      </w:r>
-      <w:r>
-        <w:t xml:space="preserve"> DOORS.</w:t>
-      </w:r>
-      <w:r>
-        <w:t xml:space="preserve"> For more details, visit my LinkedIn profile.</w:t>
-      </w:r>
+        <w:spacing w:after="0" w:line="259" w:lineRule="auto"/>
+        <w:ind w:left="0" w:firstLine="0"/>
+        <w:jc w:val="left"/>
+        <w:rPr>
+          <w:sz w:val="24"/>
+          <w:szCs w:val="24"/>
+        </w:rPr>
+      </w:pPr>
     </w:p>
     <w:p>
       <w:pPr>
@@ -2509,14 +2670,7 @@
                 <w:sz w:val="22"/>
                 <w:szCs w:val="22"/>
               </w:rPr>
-              <w:t>C++</w:t>
-            </w:r>
-            <w:r>
-              <w:rPr>
-                <w:sz w:val="22"/>
-                <w:szCs w:val="22"/>
-              </w:rPr>
-              <w:t xml:space="preserve">, </w:t>
+              <w:t xml:space="preserve">C++, </w:t>
             </w:r>
             <w:r>
               <w:rPr>
@@ -2553,14 +2707,14 @@
                 <w:sz w:val="20"/>
                 <w:szCs w:val="22"/>
               </w:rPr>
-              <w:t>AWS</w:t>
+              <w:t xml:space="preserve">AWS, </w:t>
             </w:r>
             <w:r>
               <w:rPr>
                 <w:sz w:val="20"/>
                 <w:szCs w:val="22"/>
               </w:rPr>
-              <w:t xml:space="preserve">, </w:t>
+              <w:t xml:space="preserve">GCP, </w:t>
             </w:r>
             <w:r>
               <w:rPr>

</xml_diff>